<commit_message>
Ajustes após a revisão
</commit_message>
<xml_diff>
--- a/Projeto Tableau/Relatório.docx
+++ b/Projeto Tableau/Relatório.docx
@@ -57,7 +57,7 @@
           <w:numId w:val="1"/>
         </w:numPr>
       </w:pPr>
-      <w:hyperlink r:id="rId5" w:history="1">
+      <w:hyperlink r:id="rId5" w:anchor="!/vizhome/Titanic_417/Histria1?publish=yes" w:history="1">
         <w:r>
           <w:rPr>
             <w:rStyle w:val="Hyperlink"/>
@@ -86,9 +86,40 @@
           <w:numId w:val="1"/>
         </w:numPr>
       </w:pPr>
-      <w:r>
-        <w:t>https://public.tableau.com/profile/thiago.de.queiroz.dias#!/vizhome/udacityDataScienceII-Titanic_Final/Histria1?publish=yes</w:t>
-      </w:r>
+      <w:hyperlink r:id="rId6" w:history="1">
+        <w:r>
+          <w:rPr>
+            <w:rStyle w:val="Hyperlink"/>
+          </w:rPr>
+          <w:t>https://public.tableau.com/profile/thiago.de.queiroz.dias#!/vizhome/udacityDataScienceII-Titanic_Final/Histria1?publish=yes</w:t>
+        </w:r>
+      </w:hyperlink>
+    </w:p>
+    <w:p>
+      <w:pPr>
+        <w:pStyle w:val="PargrafodaLista"/>
+        <w:numPr>
+          <w:ilvl w:val="1"/>
+          <w:numId w:val="1"/>
+        </w:numPr>
+      </w:pPr>
+      <w:r>
+        <w:t>Versão Final Revisada</w:t>
+      </w:r>
+    </w:p>
+    <w:p>
+      <w:pPr>
+        <w:pStyle w:val="PargrafodaLista"/>
+        <w:numPr>
+          <w:ilvl w:val="2"/>
+          <w:numId w:val="1"/>
+        </w:numPr>
+      </w:pPr>
+      <w:r>
+        <w:t>https://public.tableau.com/profile/thiago.de.queiroz.dias#!/vizhome/udacityDataScienceII-Titanic_Final_Revisado/MulhereseCrianasPrimeiro?publish=yes</w:t>
+      </w:r>
+      <w:bookmarkStart w:id="0" w:name="_GoBack"/>
+      <w:bookmarkEnd w:id="0"/>
     </w:p>
     <w:p>
       <w:pPr>
@@ -195,7 +226,24 @@
         </w:numPr>
       </w:pPr>
       <w:r>
-        <w:t xml:space="preserve">A exploração teve foco na relação da incidência de sobrevivência por sexo, idade e classe social. </w:t>
+        <w:t>Utilizado</w:t>
+      </w:r>
+      <w:r>
+        <w:t xml:space="preserve"> recursos de </w:t>
+      </w:r>
+      <w:r>
+        <w:t xml:space="preserve">gráficos para visualização, cores para identidade, </w:t>
+      </w:r>
+      <w:proofErr w:type="spellStart"/>
+      <w:r>
+        <w:t>dashboards</w:t>
+      </w:r>
+      <w:proofErr w:type="spellEnd"/>
+      <w:r>
+        <w:t xml:space="preserve"> e </w:t>
+      </w:r>
+      <w:r>
+        <w:t>história da ferramenta.</w:t>
       </w:r>
     </w:p>
     <w:p>
@@ -207,21 +255,15 @@
         </w:numPr>
       </w:pPr>
       <w:r>
-        <w:t xml:space="preserve">Utilizando os recursos de </w:t>
-      </w:r>
-      <w:r>
-        <w:t xml:space="preserve">gráficos para visualização, cores para identidade, </w:t>
-      </w:r>
-      <w:proofErr w:type="spellStart"/>
-      <w:r>
-        <w:t>dashboards</w:t>
-      </w:r>
-      <w:proofErr w:type="spellEnd"/>
-      <w:r>
-        <w:t xml:space="preserve"> e </w:t>
-      </w:r>
-      <w:r>
-        <w:t>história da ferramenta.</w:t>
+        <w:t xml:space="preserve">É de conhecimento comum que em sinistros náuticos tentam-se salvar mulheres e crianças primeiro. O filme amplamente conhecido do incidente retrata tal prática. </w:t>
+      </w:r>
+      <w:proofErr w:type="gramStart"/>
+      <w:r>
+        <w:t>A análise se propõem</w:t>
+      </w:r>
+      <w:proofErr w:type="gramEnd"/>
+      <w:r>
+        <w:t xml:space="preserve"> à analisar justamente se tal orientação foi praticada de fato no caso do Titanic.</w:t>
       </w:r>
     </w:p>
     <w:p>
@@ -263,7 +305,27 @@
         </w:numPr>
       </w:pPr>
       <w:r>
-        <w:t>Criada identidade visual para as cores, ajudando o observador à identificar de imediato as informações de mortes e sobreviventes (vermelho e verde) e mulheres e homens (rosa e azul).</w:t>
+        <w:t xml:space="preserve">Criada identidade visual para as cores, ajudando o observador </w:t>
+      </w:r>
+      <w:proofErr w:type="gramStart"/>
+      <w:r>
+        <w:t>à</w:t>
+      </w:r>
+      <w:proofErr w:type="gramEnd"/>
+      <w:r>
+        <w:t xml:space="preserve"> identificar de imediato as informações de mortes e sobreviventes (vermelho e verde) e mulheres e homens (rosa e azul).</w:t>
+      </w:r>
+    </w:p>
+    <w:p>
+      <w:pPr>
+        <w:pStyle w:val="PargrafodaLista"/>
+        <w:numPr>
+          <w:ilvl w:val="1"/>
+          <w:numId w:val="1"/>
+        </w:numPr>
+      </w:pPr>
+      <w:r>
+        <w:t>Foi utilizada uma paleta de cores qualitativas para sexo e sobrevivência. Por questões culturais foi definida a cor rosa para designar o sexo feminino e azul para o másculo. Além do sexo, a sobrevivência ou não foi definida com as cores vermelha (não sobreviventes) e verde (sobreviventes), tais cores foram utilizadas para criar uma dicotomia positiva (verde) e negativa (vermelha).</w:t>
       </w:r>
     </w:p>
     <w:p>
@@ -517,6 +579,7 @@
           <w:shd w:val="clear" w:color="auto" w:fill="FFFFFF"/>
           <w:lang w:eastAsia="pt-BR"/>
         </w:rPr>
+        <w:lastRenderedPageBreak/>
         <w:t>Revisão:</w:t>
       </w:r>
       <w:r>
@@ -632,18 +695,7 @@
           <w:shd w:val="clear" w:color="auto" w:fill="FFFFFF"/>
           <w:lang w:eastAsia="pt-BR"/>
         </w:rPr>
-        <w:t xml:space="preserve"> “</w:t>
-      </w:r>
-      <w:r>
-        <w:rPr>
-          <w:rFonts w:ascii="Arial" w:eastAsia="Times New Roman" w:hAnsi="Arial" w:cs="Arial"/>
-          <w:color w:val="222222"/>
-          <w:sz w:val="19"/>
-          <w:szCs w:val="19"/>
-          <w:shd w:val="clear" w:color="auto" w:fill="FFFFFF"/>
-          <w:lang w:eastAsia="pt-BR"/>
-        </w:rPr>
-        <w:t>A visualização está bem legal e intuitiva. As cores estão descrevendo bem o significado da informação, mas senti falta de um painel com valores macros e totais como uma introdução da análise para nortear melhor quem irá ver os detalhes</w:t>
+        <w:t xml:space="preserve"> “A visualização está bem legal e intuitiva. As cores estão descrevendo bem o significado da informação, mas senti falta de um painel com valores macros e totais como uma introdução da análise para nortear melhor quem irá ver os detalhes</w:t>
       </w:r>
       <w:r>
         <w:rPr>
@@ -693,17 +745,7 @@
           <w:szCs w:val="19"/>
           <w:lang w:eastAsia="pt-BR"/>
         </w:rPr>
-        <w:t xml:space="preserve"> </w:t>
-      </w:r>
-      <w:r>
-        <w:rPr>
-          <w:rFonts w:ascii="Arial" w:eastAsia="Times New Roman" w:hAnsi="Arial" w:cs="Arial"/>
-          <w:color w:val="222222"/>
-          <w:sz w:val="19"/>
-          <w:szCs w:val="19"/>
-          <w:lang w:eastAsia="pt-BR"/>
-        </w:rPr>
-        <w:t>Criado novo painel com informações propostas</w:t>
+        <w:t xml:space="preserve"> Criado novo painel com informações propostas</w:t>
       </w:r>
       <w:r>
         <w:rPr>
@@ -725,8 +767,6 @@
         </w:rPr>
         <w:t>total de passageiros, passageiros por range de idade, tabela detalhada de quantidade de passageiros e distribuição por sexo.</w:t>
       </w:r>
-      <w:bookmarkStart w:id="0" w:name="_GoBack"/>
-      <w:bookmarkEnd w:id="0"/>
     </w:p>
     <w:p>
       <w:pPr>
@@ -1032,6 +1072,7 @@
     <w:lsdException w:name="HTML Sample" w:semiHidden="1" w:unhideWhenUsed="1"/>
     <w:lsdException w:name="HTML Typewriter" w:semiHidden="1" w:unhideWhenUsed="1"/>
     <w:lsdException w:name="HTML Variable" w:semiHidden="1" w:unhideWhenUsed="1"/>
+    <w:lsdException w:name="Normal Table" w:semiHidden="1" w:unhideWhenUsed="1"/>
     <w:lsdException w:name="annotation subject" w:semiHidden="1" w:unhideWhenUsed="1"/>
     <w:lsdException w:name="No List" w:semiHidden="1" w:unhideWhenUsed="1"/>
     <w:lsdException w:name="Outline List 1" w:semiHidden="1" w:unhideWhenUsed="1"/>
@@ -1075,8 +1116,10 @@
     <w:lsdException w:name="Table Elegant" w:semiHidden="1" w:unhideWhenUsed="1"/>
     <w:lsdException w:name="Table Professional" w:semiHidden="1" w:unhideWhenUsed="1"/>
     <w:lsdException w:name="Table Subtle 1" w:semiHidden="1" w:unhideWhenUsed="1"/>
+    <w:lsdException w:name="Table Subtle 2" w:semiHidden="1" w:unhideWhenUsed="1"/>
     <w:lsdException w:name="Table Web 1" w:semiHidden="1" w:unhideWhenUsed="1"/>
     <w:lsdException w:name="Table Web 2" w:semiHidden="1" w:unhideWhenUsed="1"/>
+    <w:lsdException w:name="Table Web 3" w:semiHidden="1" w:unhideWhenUsed="1"/>
     <w:lsdException w:name="Balloon Text" w:semiHidden="1" w:unhideWhenUsed="1"/>
     <w:lsdException w:name="Table Grid" w:uiPriority="39"/>
     <w:lsdException w:name="Table Theme" w:semiHidden="1" w:unhideWhenUsed="1"/>

</xml_diff>

<commit_message>
Evoluções após segunda revisão
</commit_message>
<xml_diff>
--- a/Projeto Tableau/Relatório.docx
+++ b/Projeto Tableau/Relatório.docx
@@ -86,7 +86,7 @@
           <w:numId w:val="1"/>
         </w:numPr>
       </w:pPr>
-      <w:hyperlink r:id="rId6" w:history="1">
+      <w:hyperlink r:id="rId6" w:anchor="!/vizhome/udacityDataScienceII-Titanic_Final/Histria1?publish=yes" w:history="1">
         <w:r>
           <w:rPr>
             <w:rStyle w:val="Hyperlink"/>
@@ -115,9 +115,14 @@
           <w:numId w:val="1"/>
         </w:numPr>
       </w:pPr>
-      <w:r>
-        <w:t>https://public.tableau.com/profile/thiago.de.queiroz.dias#!/vizhome/udacityDataScienceII-Titanic_Final_Revisado/MulhereseCrianasPrimeiro?publish=yes</w:t>
-      </w:r>
+      <w:hyperlink r:id="rId7" w:history="1">
+        <w:r>
+          <w:rPr>
+            <w:rStyle w:val="Hyperlink"/>
+          </w:rPr>
+          <w:t>https://public.tableau.com/profile/thiago.de.queiroz.dias#!/vizhome/udacityDataScienceII-Titanic_Final_Revisado/MulhereseCrianasPrimeiro?publish=yes</w:t>
+        </w:r>
+      </w:hyperlink>
       <w:bookmarkStart w:id="0" w:name="_GoBack"/>
       <w:bookmarkEnd w:id="0"/>
     </w:p>
@@ -125,6 +130,30 @@
       <w:pPr>
         <w:pStyle w:val="PargrafodaLista"/>
         <w:numPr>
+          <w:ilvl w:val="1"/>
+          <w:numId w:val="1"/>
+        </w:numPr>
+      </w:pPr>
+      <w:r>
+        <w:t>Versão Final Revisada (2)</w:t>
+      </w:r>
+    </w:p>
+    <w:p>
+      <w:pPr>
+        <w:pStyle w:val="PargrafodaLista"/>
+        <w:numPr>
+          <w:ilvl w:val="2"/>
+          <w:numId w:val="1"/>
+        </w:numPr>
+      </w:pPr>
+      <w:r>
+        <w:t>https://public.tableau.com/profile/thiago.de.queiroz.dias#!/vizhome/udacityDataScienceII-Titanic_Final_Revisado_2/MulhereseCrianasPrimeiro?publish=yes</w:t>
+      </w:r>
+    </w:p>
+    <w:p>
+      <w:pPr>
+        <w:pStyle w:val="PargrafodaLista"/>
+        <w:numPr>
           <w:ilvl w:val="0"/>
           <w:numId w:val="1"/>
         </w:numPr>
@@ -264,6 +293,145 @@
       <w:proofErr w:type="gramEnd"/>
       <w:r>
         <w:t xml:space="preserve"> à analisar justamente se tal orientação foi praticada de fato no caso do Titanic.</w:t>
+      </w:r>
+    </w:p>
+    <w:p>
+      <w:pPr>
+        <w:pStyle w:val="PargrafodaLista"/>
+        <w:numPr>
+          <w:ilvl w:val="1"/>
+          <w:numId w:val="1"/>
+        </w:numPr>
+      </w:pPr>
+      <w:r>
+        <w:t xml:space="preserve">Como resultado de nossa análise, podemos confirmar nossa hipótese de que a máxima “Mulheres e crianças primeiro” foi realidade no acidente do Titanic. </w:t>
+      </w:r>
+    </w:p>
+    <w:p>
+      <w:pPr>
+        <w:pStyle w:val="PargrafodaLista"/>
+        <w:numPr>
+          <w:ilvl w:val="2"/>
+          <w:numId w:val="1"/>
+        </w:numPr>
+      </w:pPr>
+      <w:r>
+        <w:lastRenderedPageBreak/>
+        <w:t>Nesse gráfico, por exemplo, fica claro que, dos sobreviventes, a predominância foi do sexo feminino:</w:t>
+      </w:r>
+      <w:r>
+        <w:br/>
+      </w:r>
+      <w:r>
+        <w:rPr>
+          <w:noProof/>
+        </w:rPr>
+        <w:drawing>
+          <wp:inline distT="0" distB="0" distL="0" distR="0" wp14:anchorId="0289D0D9" wp14:editId="0EFC97C3">
+            <wp:extent cx="4648200" cy="4238625"/>
+            <wp:effectExtent l="0" t="0" r="0" b="9525"/>
+            <wp:docPr id="1" name="Imagem 1"/>
+            <wp:cNvGraphicFramePr>
+              <a:graphicFrameLocks xmlns:a="http://schemas.openxmlformats.org/drawingml/2006/main" noChangeAspect="1"/>
+            </wp:cNvGraphicFramePr>
+            <a:graphic xmlns:a="http://schemas.openxmlformats.org/drawingml/2006/main">
+              <a:graphicData uri="http://schemas.openxmlformats.org/drawingml/2006/picture">
+                <pic:pic xmlns:pic="http://schemas.openxmlformats.org/drawingml/2006/picture">
+                  <pic:nvPicPr>
+                    <pic:cNvPr id="1" name=""/>
+                    <pic:cNvPicPr/>
+                  </pic:nvPicPr>
+                  <pic:blipFill>
+                    <a:blip r:embed="rId8"/>
+                    <a:stretch>
+                      <a:fillRect/>
+                    </a:stretch>
+                  </pic:blipFill>
+                  <pic:spPr>
+                    <a:xfrm>
+                      <a:off x="0" y="0"/>
+                      <a:ext cx="4648200" cy="4238625"/>
+                    </a:xfrm>
+                    <a:prstGeom prst="rect">
+                      <a:avLst/>
+                    </a:prstGeom>
+                  </pic:spPr>
+                </pic:pic>
+              </a:graphicData>
+            </a:graphic>
+          </wp:inline>
+        </w:drawing>
+      </w:r>
+    </w:p>
+    <w:p>
+      <w:pPr>
+        <w:pStyle w:val="PargrafodaLista"/>
+        <w:numPr>
+          <w:ilvl w:val="2"/>
+          <w:numId w:val="1"/>
+        </w:numPr>
+      </w:pPr>
+      <w:r>
+        <w:t xml:space="preserve">Na imagem acima também podemos notar que a taxa de sobrevivência entre crianças foi equilibrada entre meninos e meninas, um sinal de que entre crianças não houve distinção de sexo para o resgate. Essa hipótese pode ser confirmada no gráfico abaixo, onde podemos notar que a taxa de sobrevivência decresce com o avanço da </w:t>
+      </w:r>
+      <w:r>
+        <w:lastRenderedPageBreak/>
+        <w:t>idade:</w:t>
+      </w:r>
+      <w:r>
+        <w:br/>
+      </w:r>
+      <w:r>
+        <w:rPr>
+          <w:noProof/>
+        </w:rPr>
+        <w:drawing>
+          <wp:inline distT="0" distB="0" distL="0" distR="0" wp14:anchorId="02664AA5" wp14:editId="2508F433">
+            <wp:extent cx="3448050" cy="4191000"/>
+            <wp:effectExtent l="0" t="0" r="0" b="0"/>
+            <wp:docPr id="3" name="Imagem 3"/>
+            <wp:cNvGraphicFramePr>
+              <a:graphicFrameLocks xmlns:a="http://schemas.openxmlformats.org/drawingml/2006/main" noChangeAspect="1"/>
+            </wp:cNvGraphicFramePr>
+            <a:graphic xmlns:a="http://schemas.openxmlformats.org/drawingml/2006/main">
+              <a:graphicData uri="http://schemas.openxmlformats.org/drawingml/2006/picture">
+                <pic:pic xmlns:pic="http://schemas.openxmlformats.org/drawingml/2006/picture">
+                  <pic:nvPicPr>
+                    <pic:cNvPr id="1" name=""/>
+                    <pic:cNvPicPr/>
+                  </pic:nvPicPr>
+                  <pic:blipFill>
+                    <a:blip r:embed="rId9"/>
+                    <a:stretch>
+                      <a:fillRect/>
+                    </a:stretch>
+                  </pic:blipFill>
+                  <pic:spPr>
+                    <a:xfrm>
+                      <a:off x="0" y="0"/>
+                      <a:ext cx="3448050" cy="4191000"/>
+                    </a:xfrm>
+                    <a:prstGeom prst="rect">
+                      <a:avLst/>
+                    </a:prstGeom>
+                  </pic:spPr>
+                </pic:pic>
+              </a:graphicData>
+            </a:graphic>
+          </wp:inline>
+        </w:drawing>
+      </w:r>
+    </w:p>
+    <w:p>
+      <w:pPr>
+        <w:pStyle w:val="PargrafodaLista"/>
+        <w:numPr>
+          <w:ilvl w:val="2"/>
+          <w:numId w:val="1"/>
+        </w:numPr>
+      </w:pPr>
+      <w:r>
+        <w:t>Assim fica claro que de fato crianças também tiveram prioridade no resgate.</w:t>
       </w:r>
     </w:p>
     <w:p>
@@ -497,6 +665,16 @@
           <w:lang w:eastAsia="pt-BR"/>
         </w:rPr>
         <w:br/>
+      </w:r>
+      <w:r>
+        <w:rPr>
+          <w:rFonts w:ascii="Arial" w:eastAsia="Times New Roman" w:hAnsi="Arial" w:cs="Arial"/>
+          <w:color w:val="222222"/>
+          <w:sz w:val="19"/>
+          <w:szCs w:val="19"/>
+          <w:lang w:eastAsia="pt-BR"/>
+        </w:rPr>
+        <w:lastRenderedPageBreak/>
         <w:t>Em "sobrevivência por título", corrigir o texto do item 2. está "</w:t>
       </w:r>
       <w:proofErr w:type="spellStart"/>
@@ -579,7 +757,6 @@
           <w:shd w:val="clear" w:color="auto" w:fill="FFFFFF"/>
           <w:lang w:eastAsia="pt-BR"/>
         </w:rPr>
-        <w:lastRenderedPageBreak/>
         <w:t>Revisão:</w:t>
       </w:r>
       <w:r>

</xml_diff>